<commit_message>
registration done, about page done, gmail link done, forgot password done almost basic req done, neet to setup roles and permissions of them adn content
</commit_message>
<xml_diff>
--- a/website/Docs/doc for group (AutoRecovered).docx
+++ b/website/Docs/doc for group (AutoRecovered).docx
@@ -325,21 +325,7 @@
         <w:rPr>
           <w:lang w:val="en-US"/>
         </w:rPr>
-        <w:t xml:space="preserve"> is an </w:t>
-      </w:r>
-      <w:proofErr w:type="gramStart"/>
-      <w:r>
-        <w:rPr>
-          <w:lang w:val="en-US"/>
-        </w:rPr>
-        <w:t>alumni</w:t>
-      </w:r>
-      <w:proofErr w:type="gramEnd"/>
-      <w:r>
-        <w:rPr>
-          <w:lang w:val="en-US"/>
-        </w:rPr>
-        <w:t xml:space="preserve"> of Navodaya lepakshi</w:t>
+        <w:t xml:space="preserve"> is an alumni of Navodaya lepakshi</w:t>
       </w:r>
     </w:p>
     <w:p>
@@ -393,21 +379,7 @@
         <w:rPr>
           <w:lang w:val="en-US"/>
         </w:rPr>
-        <w:t xml:space="preserve">Before approval he </w:t>
-      </w:r>
-      <w:proofErr w:type="gramStart"/>
-      <w:r>
-        <w:rPr>
-          <w:lang w:val="en-US"/>
-        </w:rPr>
-        <w:t>is</w:t>
-      </w:r>
-      <w:proofErr w:type="gramEnd"/>
-      <w:r>
-        <w:rPr>
-          <w:lang w:val="en-US"/>
-        </w:rPr>
-        <w:t xml:space="preserve"> a common user with role 2 as mentioned above</w:t>
+        <w:t>Before approval he is a common user with role 2 as mentioned above</w:t>
       </w:r>
     </w:p>
     <w:p>
@@ -425,21 +397,7 @@
         <w:rPr>
           <w:lang w:val="en-US"/>
         </w:rPr>
-        <w:t xml:space="preserve">After approval he can login </w:t>
-      </w:r>
-      <w:proofErr w:type="gramStart"/>
-      <w:r>
-        <w:rPr>
-          <w:lang w:val="en-US"/>
-        </w:rPr>
-        <w:t>in to</w:t>
-      </w:r>
-      <w:proofErr w:type="gramEnd"/>
-      <w:r>
-        <w:rPr>
-          <w:lang w:val="en-US"/>
-        </w:rPr>
-        <w:t xml:space="preserve"> the site</w:t>
+        <w:t>After approval he can login in to the site</w:t>
       </w:r>
     </w:p>
     <w:p>
@@ -508,35 +466,7 @@
         <w:rPr>
           <w:lang w:val="en-US"/>
         </w:rPr>
-        <w:t xml:space="preserve">A helping co Ordinator is a person who receives help requests raised by an </w:t>
-      </w:r>
-      <w:proofErr w:type="gramStart"/>
-      <w:r>
-        <w:rPr>
-          <w:lang w:val="en-US"/>
-        </w:rPr>
-        <w:t>alumni</w:t>
-      </w:r>
-      <w:proofErr w:type="gramEnd"/>
-      <w:r>
-        <w:rPr>
-          <w:lang w:val="en-US"/>
-        </w:rPr>
-        <w:t xml:space="preserve"> </w:t>
-      </w:r>
-      <w:proofErr w:type="gramStart"/>
-      <w:r>
-        <w:rPr>
-          <w:lang w:val="en-US"/>
-        </w:rPr>
-        <w:t>( with</w:t>
-      </w:r>
-      <w:proofErr w:type="gramEnd"/>
-      <w:r>
-        <w:rPr>
-          <w:lang w:val="en-US"/>
-        </w:rPr>
-        <w:t xml:space="preserve"> role 2 – who is an approved registered alumni)</w:t>
+        <w:t>A helping co Ordinator is a person who receives help requests raised by an alumni ( with role 2 – who is an approved registered alumni)</w:t>
       </w:r>
     </w:p>
     <w:p>
@@ -572,14 +502,7 @@
         <w:rPr>
           <w:lang w:val="en-US"/>
         </w:rPr>
-        <w:t xml:space="preserve">Usually there are several helping </w:t>
-      </w:r>
-      <w:proofErr w:type="gramStart"/>
-      <w:r>
-        <w:rPr>
-          <w:lang w:val="en-US"/>
-        </w:rPr>
-        <w:t xml:space="preserve">co </w:t>
+        <w:t xml:space="preserve">Usually there are several helping co </w:t>
       </w:r>
       <w:proofErr w:type="spellStart"/>
       <w:r>
@@ -589,7 +512,6 @@
         <w:t>ordinators</w:t>
       </w:r>
       <w:proofErr w:type="spellEnd"/>
-      <w:proofErr w:type="gramEnd"/>
     </w:p>
     <w:p>
       <w:pPr>
@@ -679,21 +601,7 @@
         <w:rPr>
           <w:lang w:val="en-US"/>
         </w:rPr>
-        <w:t xml:space="preserve">While publishing </w:t>
-      </w:r>
-      <w:proofErr w:type="gramStart"/>
-      <w:r>
-        <w:rPr>
-          <w:lang w:val="en-US"/>
-        </w:rPr>
-        <w:t>( role</w:t>
-      </w:r>
-      <w:proofErr w:type="gramEnd"/>
-      <w:r>
-        <w:rPr>
-          <w:lang w:val="en-US"/>
-        </w:rPr>
-        <w:t xml:space="preserve"> 5 and role 6) they assign event co </w:t>
+        <w:t xml:space="preserve">While publishing ( role 5 and role 6) they assign event co </w:t>
       </w:r>
       <w:proofErr w:type="spellStart"/>
       <w:r>
@@ -719,21 +627,7 @@
         <w:rPr>
           <w:lang w:val="en-US"/>
         </w:rPr>
-        <w:t xml:space="preserve">These people details are displayed </w:t>
-      </w:r>
-      <w:proofErr w:type="gramStart"/>
-      <w:r>
-        <w:rPr>
-          <w:lang w:val="en-US"/>
-        </w:rPr>
-        <w:t>in</w:t>
-      </w:r>
-      <w:proofErr w:type="gramEnd"/>
-      <w:r>
-        <w:rPr>
-          <w:lang w:val="en-US"/>
-        </w:rPr>
-        <w:t xml:space="preserve"> site for contact purposes</w:t>
+        <w:t>These people details are displayed in site for contact purposes</w:t>
       </w:r>
     </w:p>
     <w:p>
@@ -765,19 +659,11 @@
           <w:lang w:val="en-US"/>
         </w:rPr>
       </w:pPr>
-      <w:proofErr w:type="gramStart"/>
-      <w:r>
-        <w:rPr>
-          <w:lang w:val="en-US"/>
-        </w:rPr>
-        <w:t>Suppose,</w:t>
-      </w:r>
-      <w:proofErr w:type="gramEnd"/>
-      <w:r>
-        <w:rPr>
-          <w:lang w:val="en-US"/>
-        </w:rPr>
-        <w:t xml:space="preserve"> in </w:t>
+      <w:r>
+        <w:rPr>
+          <w:lang w:val="en-US"/>
+        </w:rPr>
+        <w:t xml:space="preserve">Suppose, in </w:t>
       </w:r>
       <w:proofErr w:type="spellStart"/>
       <w:r>
@@ -791,21 +677,7 @@
         <w:rPr>
           <w:lang w:val="en-US"/>
         </w:rPr>
-        <w:t xml:space="preserve"> 2025 </w:t>
-      </w:r>
-      <w:proofErr w:type="gramStart"/>
-      <w:r>
-        <w:rPr>
-          <w:lang w:val="en-US"/>
-        </w:rPr>
-        <w:t>-  a</w:t>
-      </w:r>
-      <w:proofErr w:type="gramEnd"/>
-      <w:r>
-        <w:rPr>
-          <w:lang w:val="en-US"/>
-        </w:rPr>
-        <w:t xml:space="preserve"> person named </w:t>
+        <w:t xml:space="preserve"> 2025 -  a person named </w:t>
       </w:r>
       <w:proofErr w:type="spellStart"/>
       <w:r>
@@ -912,14 +784,7 @@
         <w:rPr>
           <w:lang w:val="en-US"/>
         </w:rPr>
-        <w:t xml:space="preserve">They assign the event </w:t>
-      </w:r>
-      <w:proofErr w:type="gramStart"/>
-      <w:r>
-        <w:rPr>
-          <w:lang w:val="en-US"/>
-        </w:rPr>
-        <w:t xml:space="preserve">co </w:t>
+        <w:t xml:space="preserve">They assign the event co </w:t>
       </w:r>
       <w:proofErr w:type="spellStart"/>
       <w:r>
@@ -929,7 +794,6 @@
         <w:t>ordinators</w:t>
       </w:r>
       <w:proofErr w:type="spellEnd"/>
-      <w:proofErr w:type="gramEnd"/>
     </w:p>
     <w:p>
       <w:pPr>
@@ -946,14 +810,7 @@
         <w:rPr>
           <w:lang w:val="en-US"/>
         </w:rPr>
-        <w:t xml:space="preserve">They take care of responsibilities of helping </w:t>
-      </w:r>
-      <w:proofErr w:type="gramStart"/>
-      <w:r>
-        <w:rPr>
-          <w:lang w:val="en-US"/>
-        </w:rPr>
-        <w:t xml:space="preserve">co </w:t>
+        <w:t xml:space="preserve">They take care of responsibilities of helping co </w:t>
       </w:r>
       <w:proofErr w:type="spellStart"/>
       <w:r>
@@ -963,7 +820,6 @@
         <w:t>ordinators</w:t>
       </w:r>
       <w:proofErr w:type="spellEnd"/>
-      <w:proofErr w:type="gramEnd"/>
     </w:p>
     <w:p>
       <w:pPr>
@@ -983,14 +839,12 @@
           <w:lang w:val="en-US"/>
         </w:rPr>
       </w:pPr>
-      <w:proofErr w:type="gramStart"/>
       <w:r>
         <w:rPr>
           <w:lang w:val="en-US"/>
         </w:rPr>
         <w:t>Admin :</w:t>
       </w:r>
-      <w:proofErr w:type="gramEnd"/>
     </w:p>
     <w:p>
       <w:pPr>
@@ -1025,16 +879,8 @@
         <w:rPr>
           <w:lang w:val="en-US"/>
         </w:rPr>
-        <w:t xml:space="preserve">They manage everything including funds, planning events </w:t>
-      </w:r>
-      <w:proofErr w:type="gramStart"/>
-      <w:r>
-        <w:rPr>
-          <w:lang w:val="en-US"/>
-        </w:rPr>
-        <w:t>etc..</w:t>
-      </w:r>
-      <w:proofErr w:type="gramEnd"/>
+        <w:t>They manage everything including funds, planning events etc..</w:t>
+      </w:r>
     </w:p>
     <w:p>
       <w:pPr>
@@ -1092,6 +938,141 @@
     </w:p>
     <w:p>
       <w:pPr>
+        <w:rPr>
+          <w:sz w:val="32"/>
+          <w:szCs w:val="32"/>
+          <w:lang w:val="en-US"/>
+        </w:rPr>
+      </w:pPr>
+    </w:p>
+    <w:p>
+      <w:pPr>
+        <w:jc w:val="center"/>
+        <w:rPr>
+          <w:b/>
+          <w:bCs/>
+          <w:sz w:val="32"/>
+          <w:szCs w:val="32"/>
+          <w:u w:val="single"/>
+          <w:lang w:val="en-US"/>
+        </w:rPr>
+      </w:pPr>
+      <w:r>
+        <w:rPr>
+          <w:b/>
+          <w:bCs/>
+          <w:sz w:val="32"/>
+          <w:szCs w:val="32"/>
+          <w:u w:val="single"/>
+          <w:lang w:val="en-US"/>
+        </w:rPr>
+        <w:t>Home page components</w:t>
+      </w:r>
+    </w:p>
+    <w:p>
+      <w:pPr>
+        <w:rPr>
+          <w:lang w:val="en-US"/>
+        </w:rPr>
+      </w:pPr>
+    </w:p>
+    <w:p>
+      <w:pPr>
+        <w:pStyle w:val="ListParagraph"/>
+        <w:numPr>
+          <w:ilvl w:val="0"/>
+          <w:numId w:val="7"/>
+        </w:numPr>
+        <w:rPr>
+          <w:lang w:val="en-US"/>
+        </w:rPr>
+      </w:pPr>
+      <w:r>
+        <w:rPr>
+          <w:lang w:val="en-US"/>
+        </w:rPr>
+        <w:t>Double nav bar</w:t>
+      </w:r>
+    </w:p>
+    <w:p>
+      <w:pPr>
+        <w:pStyle w:val="ListParagraph"/>
+        <w:numPr>
+          <w:ilvl w:val="0"/>
+          <w:numId w:val="7"/>
+        </w:numPr>
+        <w:rPr>
+          <w:lang w:val="en-US"/>
+        </w:rPr>
+      </w:pPr>
+      <w:r>
+        <w:rPr>
+          <w:lang w:val="en-US"/>
+        </w:rPr>
+        <w:t>Sliding images component</w:t>
+      </w:r>
+    </w:p>
+    <w:p>
+      <w:pPr>
+        <w:pStyle w:val="ListParagraph"/>
+        <w:numPr>
+          <w:ilvl w:val="0"/>
+          <w:numId w:val="7"/>
+        </w:numPr>
+        <w:rPr>
+          <w:lang w:val="en-US"/>
+        </w:rPr>
+      </w:pPr>
+      <w:r>
+        <w:rPr>
+          <w:lang w:val="en-US"/>
+        </w:rPr>
+        <w:t>Governing body</w:t>
+      </w:r>
+    </w:p>
+    <w:p>
+      <w:pPr>
+        <w:pStyle w:val="ListParagraph"/>
+        <w:numPr>
+          <w:ilvl w:val="0"/>
+          <w:numId w:val="7"/>
+        </w:numPr>
+        <w:rPr>
+          <w:lang w:val="en-US"/>
+        </w:rPr>
+      </w:pPr>
+      <w:r>
+        <w:rPr>
+          <w:lang w:val="en-US"/>
+        </w:rPr>
+        <w:t>Prominent alumni</w:t>
+      </w:r>
+    </w:p>
+    <w:p>
+      <w:pPr>
+        <w:pStyle w:val="ListParagraph"/>
+        <w:numPr>
+          <w:ilvl w:val="0"/>
+          <w:numId w:val="7"/>
+        </w:numPr>
+        <w:rPr>
+          <w:lang w:val="en-US"/>
+        </w:rPr>
+      </w:pPr>
+      <w:r>
+        <w:rPr>
+          <w:lang w:val="en-US"/>
+        </w:rPr>
+        <w:t>I need help</w:t>
+      </w:r>
+    </w:p>
+    <w:p>
+      <w:pPr>
+        <w:pStyle w:val="ListParagraph"/>
+        <w:numPr>
+          <w:ilvl w:val="0"/>
+          <w:numId w:val="7"/>
+        </w:numPr>
         <w:rPr>
           <w:lang w:val="en-US"/>
         </w:rPr>
@@ -1316,6 +1297,95 @@
     </w:lvl>
   </w:abstractNum>
   <w:abstractNum w:abstractNumId="2" w15:restartNumberingAfterBreak="0">
+    <w:nsid w:val="5B615108"/>
+    <w:multiLevelType w:val="hybridMultilevel"/>
+    <w:tmpl w:val="BD04ED3E"/>
+    <w:lvl w:ilvl="0" w:tplc="75B0410C">
+      <w:start w:val="1"/>
+      <w:numFmt w:val="decimal"/>
+      <w:lvlText w:val="%1."/>
+      <w:lvlJc w:val="left"/>
+      <w:pPr>
+        <w:ind w:left="1080" w:hanging="360"/>
+      </w:pPr>
+      <w:rPr>
+        <w:rFonts w:hint="default"/>
+      </w:rPr>
+    </w:lvl>
+    <w:lvl w:ilvl="1" w:tplc="40090019" w:tentative="1">
+      <w:start w:val="1"/>
+      <w:numFmt w:val="lowerLetter"/>
+      <w:lvlText w:val="%2."/>
+      <w:lvlJc w:val="left"/>
+      <w:pPr>
+        <w:ind w:left="1800" w:hanging="360"/>
+      </w:pPr>
+    </w:lvl>
+    <w:lvl w:ilvl="2" w:tplc="4009001B" w:tentative="1">
+      <w:start w:val="1"/>
+      <w:numFmt w:val="lowerRoman"/>
+      <w:lvlText w:val="%3."/>
+      <w:lvlJc w:val="right"/>
+      <w:pPr>
+        <w:ind w:left="2520" w:hanging="180"/>
+      </w:pPr>
+    </w:lvl>
+    <w:lvl w:ilvl="3" w:tplc="4009000F" w:tentative="1">
+      <w:start w:val="1"/>
+      <w:numFmt w:val="decimal"/>
+      <w:lvlText w:val="%4."/>
+      <w:lvlJc w:val="left"/>
+      <w:pPr>
+        <w:ind w:left="3240" w:hanging="360"/>
+      </w:pPr>
+    </w:lvl>
+    <w:lvl w:ilvl="4" w:tplc="40090019" w:tentative="1">
+      <w:start w:val="1"/>
+      <w:numFmt w:val="lowerLetter"/>
+      <w:lvlText w:val="%5."/>
+      <w:lvlJc w:val="left"/>
+      <w:pPr>
+        <w:ind w:left="3960" w:hanging="360"/>
+      </w:pPr>
+    </w:lvl>
+    <w:lvl w:ilvl="5" w:tplc="4009001B" w:tentative="1">
+      <w:start w:val="1"/>
+      <w:numFmt w:val="lowerRoman"/>
+      <w:lvlText w:val="%6."/>
+      <w:lvlJc w:val="right"/>
+      <w:pPr>
+        <w:ind w:left="4680" w:hanging="180"/>
+      </w:pPr>
+    </w:lvl>
+    <w:lvl w:ilvl="6" w:tplc="4009000F" w:tentative="1">
+      <w:start w:val="1"/>
+      <w:numFmt w:val="decimal"/>
+      <w:lvlText w:val="%7."/>
+      <w:lvlJc w:val="left"/>
+      <w:pPr>
+        <w:ind w:left="5400" w:hanging="360"/>
+      </w:pPr>
+    </w:lvl>
+    <w:lvl w:ilvl="7" w:tplc="40090019" w:tentative="1">
+      <w:start w:val="1"/>
+      <w:numFmt w:val="lowerLetter"/>
+      <w:lvlText w:val="%8."/>
+      <w:lvlJc w:val="left"/>
+      <w:pPr>
+        <w:ind w:left="6120" w:hanging="360"/>
+      </w:pPr>
+    </w:lvl>
+    <w:lvl w:ilvl="8" w:tplc="4009001B" w:tentative="1">
+      <w:start w:val="1"/>
+      <w:numFmt w:val="lowerRoman"/>
+      <w:lvlText w:val="%9."/>
+      <w:lvlJc w:val="right"/>
+      <w:pPr>
+        <w:ind w:left="6840" w:hanging="180"/>
+      </w:pPr>
+    </w:lvl>
+  </w:abstractNum>
+  <w:abstractNum w:abstractNumId="3" w15:restartNumberingAfterBreak="0">
     <w:nsid w:val="61D500A3"/>
     <w:multiLevelType w:val="hybridMultilevel"/>
     <w:tmpl w:val="3788B816"/>
@@ -1428,10 +1498,10 @@
       </w:rPr>
     </w:lvl>
   </w:abstractNum>
-  <w:abstractNum w:abstractNumId="3" w15:restartNumberingAfterBreak="0">
+  <w:abstractNum w:abstractNumId="4" w15:restartNumberingAfterBreak="0">
     <w:nsid w:val="6A964656"/>
     <w:multiLevelType w:val="hybridMultilevel"/>
-    <w:tmpl w:val="38545872"/>
+    <w:tmpl w:val="76DC3488"/>
     <w:lvl w:ilvl="0" w:tplc="4009000F">
       <w:start w:val="1"/>
       <w:numFmt w:val="decimal"/>
@@ -1517,7 +1587,7 @@
       </w:pPr>
     </w:lvl>
   </w:abstractNum>
-  <w:abstractNum w:abstractNumId="4" w15:restartNumberingAfterBreak="0">
+  <w:abstractNum w:abstractNumId="5" w15:restartNumberingAfterBreak="0">
     <w:nsid w:val="6B5D2537"/>
     <w:multiLevelType w:val="hybridMultilevel"/>
     <w:tmpl w:val="C7186F00"/>
@@ -1630,7 +1700,7 @@
       </w:rPr>
     </w:lvl>
   </w:abstractNum>
-  <w:abstractNum w:abstractNumId="5" w15:restartNumberingAfterBreak="0">
+  <w:abstractNum w:abstractNumId="6" w15:restartNumberingAfterBreak="0">
     <w:nsid w:val="792E2780"/>
     <w:multiLevelType w:val="hybridMultilevel"/>
     <w:tmpl w:val="069A9482"/>
@@ -1747,19 +1817,22 @@
     <w:abstractNumId w:val="1"/>
   </w:num>
   <w:num w:numId="2" w16cid:durableId="928853007">
-    <w:abstractNumId w:val="3"/>
+    <w:abstractNumId w:val="4"/>
   </w:num>
   <w:num w:numId="3" w16cid:durableId="1349139169">
+    <w:abstractNumId w:val="6"/>
+  </w:num>
+  <w:num w:numId="4" w16cid:durableId="1030690599">
     <w:abstractNumId w:val="5"/>
   </w:num>
-  <w:num w:numId="4" w16cid:durableId="1030690599">
-    <w:abstractNumId w:val="4"/>
-  </w:num>
   <w:num w:numId="5" w16cid:durableId="1799833199">
-    <w:abstractNumId w:val="2"/>
+    <w:abstractNumId w:val="3"/>
   </w:num>
   <w:num w:numId="6" w16cid:durableId="1471484388">
     <w:abstractNumId w:val="0"/>
+  </w:num>
+  <w:num w:numId="7" w16cid:durableId="811023104">
+    <w:abstractNumId w:val="2"/>
   </w:num>
 </w:numbering>
 </file>

</xml_diff>